<commit_message>
Exercicios de MySQL na pratica
</commit_message>
<xml_diff>
--- a/Aula_Vendas_Exercicios.docx
+++ b/Aula_Vendas_Exercicios.docx
@@ -77,29 +77,7 @@
           <w:sz w:val="28"/>
           <w:szCs w:val="28"/>
         </w:rPr>
-        <w:t>Exercícios MySQL na prática (</w:t>
-      </w:r>
-      <w:proofErr w:type="spellStart"/>
-      <w:r>
-        <w:rPr>
-          <w:rFonts w:ascii="Arial" w:hAnsi="Arial" w:cs="Arial"/>
-          <w:b/>
-          <w:bCs/>
-          <w:sz w:val="28"/>
-          <w:szCs w:val="28"/>
-        </w:rPr>
-        <w:t>Aula_Venda</w:t>
-      </w:r>
-      <w:proofErr w:type="spellEnd"/>
-      <w:r>
-        <w:rPr>
-          <w:rFonts w:ascii="Arial" w:hAnsi="Arial" w:cs="Arial"/>
-          <w:b/>
-          <w:bCs/>
-          <w:sz w:val="28"/>
-          <w:szCs w:val="28"/>
-        </w:rPr>
-        <w:t>)</w:t>
+        <w:t>Exercícios MySQL na prática (Aula_Venda)</w:t>
       </w:r>
     </w:p>
     <w:p>
@@ -162,85 +140,12 @@
           <w:color w:val="FF0000"/>
         </w:rPr>
       </w:pPr>
-      <w:proofErr w:type="spellStart"/>
-      <w:r>
-        <w:rPr>
-          <w:rFonts w:ascii="Arial" w:hAnsi="Arial" w:cs="Arial"/>
-          <w:color w:val="FF0000"/>
-        </w:rPr>
-        <w:t>select</w:t>
-      </w:r>
-      <w:proofErr w:type="spellEnd"/>
-      <w:r>
-        <w:rPr>
-          <w:rFonts w:ascii="Arial" w:hAnsi="Arial" w:cs="Arial"/>
-          <w:color w:val="FF0000"/>
-        </w:rPr>
-        <w:t xml:space="preserve"> </w:t>
-      </w:r>
-      <w:proofErr w:type="spellStart"/>
-      <w:r>
-        <w:rPr>
-          <w:rFonts w:ascii="Arial" w:hAnsi="Arial" w:cs="Arial"/>
-          <w:color w:val="FF0000"/>
-        </w:rPr>
-        <w:t>DescProduto</w:t>
-      </w:r>
-      <w:proofErr w:type="spellEnd"/>
-      <w:r>
-        <w:rPr>
-          <w:rFonts w:ascii="Arial" w:hAnsi="Arial" w:cs="Arial"/>
-          <w:color w:val="FF0000"/>
-        </w:rPr>
-        <w:t xml:space="preserve">, </w:t>
-      </w:r>
-      <w:proofErr w:type="spellStart"/>
-      <w:r>
-        <w:rPr>
-          <w:rFonts w:ascii="Arial" w:hAnsi="Arial" w:cs="Arial"/>
-          <w:color w:val="FF0000"/>
-        </w:rPr>
-        <w:t>UnidProduto</w:t>
-      </w:r>
-      <w:proofErr w:type="spellEnd"/>
-      <w:r>
-        <w:rPr>
-          <w:rFonts w:ascii="Arial" w:hAnsi="Arial" w:cs="Arial"/>
-          <w:color w:val="FF0000"/>
-        </w:rPr>
-        <w:t xml:space="preserve">, </w:t>
-      </w:r>
-      <w:proofErr w:type="spellStart"/>
-      <w:r>
-        <w:rPr>
-          <w:rFonts w:ascii="Arial" w:hAnsi="Arial" w:cs="Arial"/>
-          <w:color w:val="FF0000"/>
-        </w:rPr>
-        <w:t>ValorUnitario</w:t>
-      </w:r>
-      <w:proofErr w:type="spellEnd"/>
-      <w:r>
-        <w:rPr>
-          <w:rFonts w:ascii="Arial" w:hAnsi="Arial" w:cs="Arial"/>
-          <w:color w:val="FF0000"/>
-        </w:rPr>
-        <w:t xml:space="preserve"> </w:t>
-      </w:r>
-      <w:proofErr w:type="spellStart"/>
-      <w:r>
-        <w:rPr>
-          <w:rFonts w:ascii="Arial" w:hAnsi="Arial" w:cs="Arial"/>
-          <w:color w:val="FF0000"/>
-        </w:rPr>
-        <w:t>from</w:t>
-      </w:r>
-      <w:proofErr w:type="spellEnd"/>
-      <w:r>
-        <w:rPr>
-          <w:rFonts w:ascii="Arial" w:hAnsi="Arial" w:cs="Arial"/>
-          <w:color w:val="FF0000"/>
-        </w:rPr>
-        <w:t xml:space="preserve"> produto;</w:t>
+      <w:r>
+        <w:rPr>
+          <w:rFonts w:ascii="Arial" w:hAnsi="Arial" w:cs="Arial"/>
+          <w:color w:val="FF0000"/>
+        </w:rPr>
+        <w:t>select DescProduto, UnidProduto, ValorUnitario from produto;</w:t>
       </w:r>
     </w:p>
     <w:p>
@@ -322,69 +227,12 @@
           <w:color w:val="FF0000"/>
         </w:rPr>
       </w:pPr>
-      <w:proofErr w:type="spellStart"/>
-      <w:r>
-        <w:rPr>
-          <w:rFonts w:ascii="Arial" w:hAnsi="Arial" w:cs="Arial"/>
-          <w:color w:val="FF0000"/>
-        </w:rPr>
-        <w:t>select</w:t>
-      </w:r>
-      <w:proofErr w:type="spellEnd"/>
-      <w:r>
-        <w:rPr>
-          <w:rFonts w:ascii="Arial" w:hAnsi="Arial" w:cs="Arial"/>
-          <w:color w:val="FF0000"/>
-        </w:rPr>
-        <w:t xml:space="preserve"> CNPJ, </w:t>
-      </w:r>
-      <w:proofErr w:type="spellStart"/>
-      <w:r>
-        <w:rPr>
-          <w:rFonts w:ascii="Arial" w:hAnsi="Arial" w:cs="Arial"/>
-          <w:color w:val="FF0000"/>
-        </w:rPr>
-        <w:t>NomeCliente</w:t>
-      </w:r>
-      <w:proofErr w:type="spellEnd"/>
-      <w:r>
-        <w:rPr>
-          <w:rFonts w:ascii="Arial" w:hAnsi="Arial" w:cs="Arial"/>
-          <w:color w:val="FF0000"/>
-        </w:rPr>
-        <w:t xml:space="preserve">, </w:t>
-      </w:r>
-      <w:proofErr w:type="spellStart"/>
-      <w:r>
-        <w:rPr>
-          <w:rFonts w:ascii="Arial" w:hAnsi="Arial" w:cs="Arial"/>
-          <w:color w:val="FF0000"/>
-        </w:rPr>
-        <w:t>Endereco</w:t>
-      </w:r>
-      <w:proofErr w:type="spellEnd"/>
-      <w:r>
-        <w:rPr>
-          <w:rFonts w:ascii="Arial" w:hAnsi="Arial" w:cs="Arial"/>
-          <w:color w:val="FF0000"/>
-        </w:rPr>
-        <w:t xml:space="preserve"> </w:t>
-      </w:r>
-      <w:proofErr w:type="spellStart"/>
-      <w:r>
-        <w:rPr>
-          <w:rFonts w:ascii="Arial" w:hAnsi="Arial" w:cs="Arial"/>
-          <w:color w:val="FF0000"/>
-        </w:rPr>
-        <w:t>from</w:t>
-      </w:r>
-      <w:proofErr w:type="spellEnd"/>
-      <w:r>
-        <w:rPr>
-          <w:rFonts w:ascii="Arial" w:hAnsi="Arial" w:cs="Arial"/>
-          <w:color w:val="FF0000"/>
-        </w:rPr>
-        <w:t xml:space="preserve"> cliente;</w:t>
+      <w:r>
+        <w:rPr>
+          <w:rFonts w:ascii="Arial" w:hAnsi="Arial" w:cs="Arial"/>
+          <w:color w:val="FF0000"/>
+        </w:rPr>
+        <w:t>select CNPJ, NomeCliente, Endereco from cliente;</w:t>
       </w:r>
     </w:p>
     <w:p>
@@ -475,38 +323,13 @@
           <w:color w:val="FF0000"/>
         </w:rPr>
       </w:pPr>
-      <w:proofErr w:type="spellStart"/>
       <w:r>
         <w:rPr>
           <w:rFonts w:ascii="Arial" w:hAnsi="Arial" w:cs="Arial"/>
           <w:color w:val="FF0000"/>
         </w:rPr>
         <w:lastRenderedPageBreak/>
-        <w:t>select</w:t>
-      </w:r>
-      <w:proofErr w:type="spellEnd"/>
-      <w:r>
-        <w:rPr>
-          <w:rFonts w:ascii="Arial" w:hAnsi="Arial" w:cs="Arial"/>
-          <w:color w:val="FF0000"/>
-        </w:rPr>
-        <w:t xml:space="preserve"> * </w:t>
-      </w:r>
-      <w:proofErr w:type="spellStart"/>
-      <w:r>
-        <w:rPr>
-          <w:rFonts w:ascii="Arial" w:hAnsi="Arial" w:cs="Arial"/>
-          <w:color w:val="FF0000"/>
-        </w:rPr>
-        <w:t>from</w:t>
-      </w:r>
-      <w:proofErr w:type="spellEnd"/>
-      <w:r>
-        <w:rPr>
-          <w:rFonts w:ascii="Arial" w:hAnsi="Arial" w:cs="Arial"/>
-          <w:color w:val="FF0000"/>
-        </w:rPr>
-        <w:t xml:space="preserve"> vendedor;</w:t>
+        <w:t>select * from vendedor;</w:t>
       </w:r>
     </w:p>
     <w:p>
@@ -609,101 +432,12 @@
           <w:color w:val="FF0000"/>
         </w:rPr>
       </w:pPr>
-      <w:proofErr w:type="spellStart"/>
-      <w:r>
-        <w:rPr>
-          <w:rFonts w:ascii="Arial" w:hAnsi="Arial" w:cs="Arial"/>
-          <w:color w:val="FF0000"/>
-        </w:rPr>
-        <w:t>select</w:t>
-      </w:r>
-      <w:proofErr w:type="spellEnd"/>
-      <w:r>
-        <w:rPr>
-          <w:rFonts w:ascii="Arial" w:hAnsi="Arial" w:cs="Arial"/>
-          <w:color w:val="FF0000"/>
-        </w:rPr>
-        <w:t xml:space="preserve"> </w:t>
-      </w:r>
-      <w:proofErr w:type="spellStart"/>
-      <w:r>
-        <w:rPr>
-          <w:rFonts w:ascii="Arial" w:hAnsi="Arial" w:cs="Arial"/>
-          <w:color w:val="FF0000"/>
-        </w:rPr>
-        <w:t>CodVendedor</w:t>
-      </w:r>
-      <w:proofErr w:type="spellEnd"/>
-      <w:r>
-        <w:rPr>
-          <w:rFonts w:ascii="Arial" w:hAnsi="Arial" w:cs="Arial"/>
-          <w:color w:val="FF0000"/>
-        </w:rPr>
-        <w:t xml:space="preserve"> as MATRICULA, </w:t>
-      </w:r>
-      <w:proofErr w:type="spellStart"/>
-      <w:r>
-        <w:rPr>
-          <w:rFonts w:ascii="Arial" w:hAnsi="Arial" w:cs="Arial"/>
-          <w:color w:val="FF0000"/>
-        </w:rPr>
-        <w:t>NomeVendedor</w:t>
-      </w:r>
-      <w:proofErr w:type="spellEnd"/>
-      <w:r>
-        <w:rPr>
-          <w:rFonts w:ascii="Arial" w:hAnsi="Arial" w:cs="Arial"/>
-          <w:color w:val="FF0000"/>
-        </w:rPr>
-        <w:t xml:space="preserve"> as NOME, </w:t>
-      </w:r>
-      <w:proofErr w:type="spellStart"/>
-      <w:r>
-        <w:rPr>
-          <w:rFonts w:ascii="Arial" w:hAnsi="Arial" w:cs="Arial"/>
-          <w:color w:val="FF0000"/>
-        </w:rPr>
-        <w:t>SalarioFixo</w:t>
-      </w:r>
-      <w:proofErr w:type="spellEnd"/>
-      <w:r>
-        <w:rPr>
-          <w:rFonts w:ascii="Arial" w:hAnsi="Arial" w:cs="Arial"/>
-          <w:color w:val="FF0000"/>
-        </w:rPr>
-        <w:t xml:space="preserve"> as RENDIMENTO, </w:t>
-      </w:r>
-      <w:proofErr w:type="spellStart"/>
-      <w:r>
-        <w:rPr>
-          <w:rFonts w:ascii="Arial" w:hAnsi="Arial" w:cs="Arial"/>
-          <w:color w:val="FF0000"/>
-        </w:rPr>
-        <w:t>FaixaComissao</w:t>
-      </w:r>
-      <w:proofErr w:type="spellEnd"/>
-      <w:r>
-        <w:rPr>
-          <w:rFonts w:ascii="Arial" w:hAnsi="Arial" w:cs="Arial"/>
-          <w:color w:val="FF0000"/>
-        </w:rPr>
-        <w:t xml:space="preserve"> as COMISSAO </w:t>
-      </w:r>
-      <w:proofErr w:type="spellStart"/>
-      <w:r>
-        <w:rPr>
-          <w:rFonts w:ascii="Arial" w:hAnsi="Arial" w:cs="Arial"/>
-          <w:color w:val="FF0000"/>
-        </w:rPr>
-        <w:t>from</w:t>
-      </w:r>
-      <w:proofErr w:type="spellEnd"/>
-      <w:r>
-        <w:rPr>
-          <w:rFonts w:ascii="Arial" w:hAnsi="Arial" w:cs="Arial"/>
-          <w:color w:val="FF0000"/>
-        </w:rPr>
-        <w:t xml:space="preserve"> vendedor;</w:t>
+      <w:r>
+        <w:rPr>
+          <w:rFonts w:ascii="Arial" w:hAnsi="Arial" w:cs="Arial"/>
+          <w:color w:val="FF0000"/>
+        </w:rPr>
+        <w:t>select CodVendedor as MATRICULA, NomeVendedor as NOME, SalarioFixo as RENDIMENTO, FaixaComissao as COMISSAO from vendedor;</w:t>
       </w:r>
     </w:p>
     <w:p>
@@ -776,111 +510,24 @@
         <w:rPr>
           <w:rFonts w:ascii="Arial" w:hAnsi="Arial" w:cs="Arial"/>
         </w:rPr>
-        <w:t xml:space="preserve">-- TRAGA O NOME DO VENDEDOR E O </w:t>
-      </w:r>
-      <w:proofErr w:type="gramStart"/>
-      <w:r>
-        <w:rPr>
-          <w:rFonts w:ascii="Arial" w:hAnsi="Arial" w:cs="Arial"/>
-        </w:rPr>
-        <w:t>SALARIO</w:t>
-      </w:r>
-      <w:proofErr w:type="gramEnd"/>
-      <w:r>
-        <w:rPr>
-          <w:rFonts w:ascii="Arial" w:hAnsi="Arial" w:cs="Arial"/>
-        </w:rPr>
-        <w:t xml:space="preserve"> FIXO MULTIPLICADO POR 2</w:t>
-      </w:r>
-    </w:p>
-    <w:p>
-      <w:pPr>
-        <w:spacing w:line="360" w:lineRule="auto"/>
-        <w:jc w:val="both"/>
-        <w:rPr>
-          <w:rFonts w:ascii="Arial" w:hAnsi="Arial" w:cs="Arial"/>
-          <w:color w:val="FF0000"/>
-        </w:rPr>
-      </w:pPr>
-      <w:proofErr w:type="spellStart"/>
-      <w:r>
-        <w:rPr>
-          <w:rFonts w:ascii="Arial" w:hAnsi="Arial" w:cs="Arial"/>
-          <w:color w:val="FF0000"/>
-        </w:rPr>
-        <w:t>select</w:t>
-      </w:r>
-      <w:proofErr w:type="spellEnd"/>
-      <w:r>
-        <w:rPr>
-          <w:rFonts w:ascii="Arial" w:hAnsi="Arial" w:cs="Arial"/>
-          <w:color w:val="FF0000"/>
-        </w:rPr>
-        <w:t xml:space="preserve"> </w:t>
-      </w:r>
-      <w:proofErr w:type="spellStart"/>
-      <w:r>
-        <w:rPr>
-          <w:rFonts w:ascii="Arial" w:hAnsi="Arial" w:cs="Arial"/>
-          <w:color w:val="FF0000"/>
-        </w:rPr>
-        <w:t>NomeVendedor</w:t>
-      </w:r>
-      <w:proofErr w:type="spellEnd"/>
-      <w:r>
-        <w:rPr>
-          <w:rFonts w:ascii="Arial" w:hAnsi="Arial" w:cs="Arial"/>
-          <w:color w:val="FF0000"/>
-        </w:rPr>
-        <w:t xml:space="preserve"> as NOME, (</w:t>
-      </w:r>
-      <w:proofErr w:type="spellStart"/>
-      <w:r>
-        <w:rPr>
-          <w:rFonts w:ascii="Arial" w:hAnsi="Arial" w:cs="Arial"/>
-          <w:color w:val="FF0000"/>
-        </w:rPr>
-        <w:t>SalarioFixo</w:t>
-      </w:r>
-      <w:proofErr w:type="spellEnd"/>
-      <w:r>
-        <w:rPr>
-          <w:rFonts w:ascii="Arial" w:hAnsi="Arial" w:cs="Arial"/>
-          <w:color w:val="FF0000"/>
-        </w:rPr>
-        <w:t xml:space="preserve"> * 2) as </w:t>
-      </w:r>
-      <w:proofErr w:type="gramStart"/>
-      <w:r>
-        <w:rPr>
-          <w:rFonts w:ascii="Arial" w:hAnsi="Arial" w:cs="Arial"/>
-          <w:color w:val="FF0000"/>
-        </w:rPr>
-        <w:t>SALARIO</w:t>
-      </w:r>
-      <w:proofErr w:type="gramEnd"/>
-      <w:r>
-        <w:rPr>
-          <w:rFonts w:ascii="Arial" w:hAnsi="Arial" w:cs="Arial"/>
-          <w:color w:val="FF0000"/>
-        </w:rPr>
-        <w:t xml:space="preserve"> </w:t>
-      </w:r>
-      <w:proofErr w:type="spellStart"/>
-      <w:r>
-        <w:rPr>
-          <w:rFonts w:ascii="Arial" w:hAnsi="Arial" w:cs="Arial"/>
-          <w:color w:val="FF0000"/>
-        </w:rPr>
-        <w:t>from</w:t>
-      </w:r>
-      <w:proofErr w:type="spellEnd"/>
-      <w:r>
-        <w:rPr>
-          <w:rFonts w:ascii="Arial" w:hAnsi="Arial" w:cs="Arial"/>
-          <w:color w:val="FF0000"/>
-        </w:rPr>
-        <w:t xml:space="preserve"> vendedor;</w:t>
+        <w:t>-- TRAGA O NOME DO VENDEDOR E O SALARIO FIXO MULTIPLICADO POR 2</w:t>
+      </w:r>
+    </w:p>
+    <w:p>
+      <w:pPr>
+        <w:spacing w:line="360" w:lineRule="auto"/>
+        <w:jc w:val="both"/>
+        <w:rPr>
+          <w:rFonts w:ascii="Arial" w:hAnsi="Arial" w:cs="Arial"/>
+          <w:color w:val="FF0000"/>
+        </w:rPr>
+      </w:pPr>
+      <w:r>
+        <w:rPr>
+          <w:rFonts w:ascii="Arial" w:hAnsi="Arial" w:cs="Arial"/>
+          <w:color w:val="FF0000"/>
+        </w:rPr>
+        <w:t>select NomeVendedor as NOME, (SalarioFixo * 2) as SALARIO from vendedor;</w:t>
       </w:r>
     </w:p>
     <w:p>
@@ -961,6 +608,1105 @@
           <w:rFonts w:ascii="Arial" w:hAnsi="Arial" w:cs="Arial"/>
         </w:rPr>
         <w:t xml:space="preserve"> </w:t>
+      </w:r>
+      <w:r>
+        <w:rPr>
+          <w:rFonts w:ascii="Arial" w:hAnsi="Arial" w:cs="Arial"/>
+        </w:rPr>
+        <w:t>--</w:t>
+      </w:r>
+      <w:r>
+        <w:rPr>
+          <w:rFonts w:ascii="Arial" w:hAnsi="Arial" w:cs="Arial"/>
+        </w:rPr>
+        <w:t xml:space="preserve"> </w:t>
+      </w:r>
+      <w:r>
+        <w:rPr>
+          <w:rFonts w:ascii="Arial" w:hAnsi="Arial" w:cs="Arial"/>
+        </w:rPr>
+        <w:t>LISTAR O NUMERO DO PEDIDO, O CODIGO DO PRODUTO E A QUANTIDADE DOS ITENS DOS PEDIDOS</w:t>
+      </w:r>
+    </w:p>
+    <w:p>
+      <w:pPr>
+        <w:spacing w:line="360" w:lineRule="auto"/>
+        <w:jc w:val="both"/>
+        <w:rPr>
+          <w:rFonts w:ascii="Arial" w:hAnsi="Arial" w:cs="Arial"/>
+        </w:rPr>
+      </w:pPr>
+      <w:r>
+        <w:rPr>
+          <w:rFonts w:ascii="Arial" w:hAnsi="Arial" w:cs="Arial"/>
+        </w:rPr>
+        <w:t xml:space="preserve">     </w:t>
+      </w:r>
+      <w:r>
+        <w:rPr>
+          <w:rFonts w:ascii="Arial" w:hAnsi="Arial" w:cs="Arial"/>
+        </w:rPr>
+        <w:t>-- NA QUAL A QUANTIDADE É IGUAL A 35 DA TABELA item_pedido</w:t>
+      </w:r>
+    </w:p>
+    <w:p>
+      <w:pPr>
+        <w:spacing w:line="360" w:lineRule="auto"/>
+        <w:jc w:val="both"/>
+        <w:rPr>
+          <w:rFonts w:ascii="Arial" w:hAnsi="Arial" w:cs="Arial"/>
+          <w:color w:val="FF0000"/>
+        </w:rPr>
+      </w:pPr>
+      <w:r>
+        <w:rPr>
+          <w:rFonts w:ascii="Arial" w:hAnsi="Arial" w:cs="Arial"/>
+          <w:color w:val="FF0000"/>
+        </w:rPr>
+        <w:t>select Num_Pedido, Cod_Produto, QtdeProduto from item_pedido where QtdeProduto = 35;</w:t>
+      </w:r>
+    </w:p>
+    <w:p>
+      <w:pPr>
+        <w:spacing w:line="360" w:lineRule="auto"/>
+        <w:jc w:val="both"/>
+        <w:rPr>
+          <w:rFonts w:ascii="Arial" w:hAnsi="Arial" w:cs="Arial"/>
+        </w:rPr>
+      </w:pPr>
+      <w:r>
+        <w:rPr>
+          <w:rFonts w:ascii="Arial" w:hAnsi="Arial" w:cs="Arial"/>
+        </w:rPr>
+        <w:drawing>
+          <wp:inline distT="0" distB="0" distL="0" distR="0" wp14:anchorId="693CF08D" wp14:editId="61E538B2">
+            <wp:extent cx="2505425" cy="562053"/>
+            <wp:effectExtent l="0" t="0" r="9525" b="0"/>
+            <wp:docPr id="6" name="Imagem 6"/>
+            <wp:cNvGraphicFramePr>
+              <a:graphicFrameLocks xmlns:a="http://schemas.openxmlformats.org/drawingml/2006/main" noChangeAspect="1"/>
+            </wp:cNvGraphicFramePr>
+            <a:graphic xmlns:a="http://schemas.openxmlformats.org/drawingml/2006/main">
+              <a:graphicData uri="http://schemas.openxmlformats.org/drawingml/2006/picture">
+                <pic:pic xmlns:pic="http://schemas.openxmlformats.org/drawingml/2006/picture">
+                  <pic:nvPicPr>
+                    <pic:cNvPr id="1" name=""/>
+                    <pic:cNvPicPr/>
+                  </pic:nvPicPr>
+                  <pic:blipFill>
+                    <a:blip r:embed="rId9"/>
+                    <a:stretch>
+                      <a:fillRect/>
+                    </a:stretch>
+                  </pic:blipFill>
+                  <pic:spPr>
+                    <a:xfrm>
+                      <a:off x="0" y="0"/>
+                      <a:ext cx="2505425" cy="562053"/>
+                    </a:xfrm>
+                    <a:prstGeom prst="rect">
+                      <a:avLst/>
+                    </a:prstGeom>
+                  </pic:spPr>
+                </pic:pic>
+              </a:graphicData>
+            </a:graphic>
+          </wp:inline>
+        </w:drawing>
+      </w:r>
+    </w:p>
+    <w:p>
+      <w:pPr>
+        <w:spacing w:line="360" w:lineRule="auto"/>
+        <w:jc w:val="both"/>
+        <w:rPr>
+          <w:rFonts w:ascii="Arial" w:hAnsi="Arial" w:cs="Arial"/>
+        </w:rPr>
+      </w:pPr>
+      <w:r>
+        <w:rPr>
+          <w:rFonts w:ascii="Arial" w:hAnsi="Arial" w:cs="Arial"/>
+        </w:rPr>
+        <w:t xml:space="preserve">7) </w:t>
+      </w:r>
+      <w:r>
+        <w:rPr>
+          <w:rFonts w:ascii="Arial" w:hAnsi="Arial" w:cs="Arial"/>
+        </w:rPr>
+        <w:t>-- LISTE OS NOMES E A CIDADE DOS CLIENTES QUE MORAM EM NITEROI</w:t>
+      </w:r>
+    </w:p>
+    <w:p>
+      <w:pPr>
+        <w:spacing w:line="360" w:lineRule="auto"/>
+        <w:jc w:val="both"/>
+        <w:rPr>
+          <w:rFonts w:ascii="Arial" w:hAnsi="Arial" w:cs="Arial"/>
+          <w:color w:val="FF0000"/>
+        </w:rPr>
+      </w:pPr>
+      <w:r>
+        <w:rPr>
+          <w:rFonts w:ascii="Arial" w:hAnsi="Arial" w:cs="Arial"/>
+          <w:color w:val="FF0000"/>
+        </w:rPr>
+        <w:t>select NomeCliente, Cidade from cliente where Cidade = "Niteroi";</w:t>
+      </w:r>
+    </w:p>
+    <w:p>
+      <w:pPr>
+        <w:spacing w:line="360" w:lineRule="auto"/>
+        <w:jc w:val="both"/>
+        <w:rPr>
+          <w:rFonts w:ascii="Arial" w:hAnsi="Arial" w:cs="Arial"/>
+        </w:rPr>
+      </w:pPr>
+      <w:r>
+        <w:rPr>
+          <w:rFonts w:ascii="Arial" w:hAnsi="Arial" w:cs="Arial"/>
+        </w:rPr>
+        <w:drawing>
+          <wp:inline distT="0" distB="0" distL="0" distR="0" wp14:anchorId="66396BB9" wp14:editId="43E69483">
+            <wp:extent cx="1533739" cy="504895"/>
+            <wp:effectExtent l="0" t="0" r="9525" b="9525"/>
+            <wp:docPr id="8" name="Imagem 8"/>
+            <wp:cNvGraphicFramePr>
+              <a:graphicFrameLocks xmlns:a="http://schemas.openxmlformats.org/drawingml/2006/main" noChangeAspect="1"/>
+            </wp:cNvGraphicFramePr>
+            <a:graphic xmlns:a="http://schemas.openxmlformats.org/drawingml/2006/main">
+              <a:graphicData uri="http://schemas.openxmlformats.org/drawingml/2006/picture">
+                <pic:pic xmlns:pic="http://schemas.openxmlformats.org/drawingml/2006/picture">
+                  <pic:nvPicPr>
+                    <pic:cNvPr id="1" name=""/>
+                    <pic:cNvPicPr/>
+                  </pic:nvPicPr>
+                  <pic:blipFill>
+                    <a:blip r:embed="rId10"/>
+                    <a:stretch>
+                      <a:fillRect/>
+                    </a:stretch>
+                  </pic:blipFill>
+                  <pic:spPr>
+                    <a:xfrm>
+                      <a:off x="0" y="0"/>
+                      <a:ext cx="1533739" cy="504895"/>
+                    </a:xfrm>
+                    <a:prstGeom prst="rect">
+                      <a:avLst/>
+                    </a:prstGeom>
+                  </pic:spPr>
+                </pic:pic>
+              </a:graphicData>
+            </a:graphic>
+          </wp:inline>
+        </w:drawing>
+      </w:r>
+    </w:p>
+    <w:p>
+      <w:pPr>
+        <w:spacing w:line="360" w:lineRule="auto"/>
+        <w:jc w:val="both"/>
+        <w:rPr>
+          <w:rFonts w:ascii="Arial" w:hAnsi="Arial" w:cs="Arial"/>
+        </w:rPr>
+      </w:pPr>
+      <w:r>
+        <w:rPr>
+          <w:rFonts w:ascii="Arial" w:hAnsi="Arial" w:cs="Arial"/>
+        </w:rPr>
+        <w:t xml:space="preserve">8) </w:t>
+      </w:r>
+      <w:r>
+        <w:rPr>
+          <w:rFonts w:ascii="Arial" w:hAnsi="Arial" w:cs="Arial"/>
+        </w:rPr>
+        <w:t>--</w:t>
+      </w:r>
+      <w:r>
+        <w:rPr>
+          <w:rFonts w:ascii="Arial" w:hAnsi="Arial" w:cs="Arial"/>
+        </w:rPr>
+        <w:t xml:space="preserve"> </w:t>
+      </w:r>
+      <w:r>
+        <w:rPr>
+          <w:rFonts w:ascii="Arial" w:hAnsi="Arial" w:cs="Arial"/>
+        </w:rPr>
+        <w:t>LISTAR OS PRODUTOS QUE TENHAM UNIDADE IGUAL A "m"</w:t>
+      </w:r>
+    </w:p>
+    <w:p>
+      <w:pPr>
+        <w:spacing w:line="360" w:lineRule="auto"/>
+        <w:jc w:val="both"/>
+        <w:rPr>
+          <w:rFonts w:ascii="Arial" w:hAnsi="Arial" w:cs="Arial"/>
+        </w:rPr>
+      </w:pPr>
+      <w:r>
+        <w:rPr>
+          <w:rFonts w:ascii="Arial" w:hAnsi="Arial" w:cs="Arial"/>
+        </w:rPr>
+        <w:t xml:space="preserve">    </w:t>
+      </w:r>
+      <w:r>
+        <w:rPr>
+          <w:rFonts w:ascii="Arial" w:hAnsi="Arial" w:cs="Arial"/>
+        </w:rPr>
+        <w:t>-- E VALOR IGUAL A 1.05 DE PRODUTO</w:t>
+      </w:r>
+    </w:p>
+    <w:p>
+      <w:pPr>
+        <w:spacing w:line="360" w:lineRule="auto"/>
+        <w:jc w:val="both"/>
+        <w:rPr>
+          <w:rFonts w:ascii="Arial" w:hAnsi="Arial" w:cs="Arial"/>
+          <w:color w:val="FF0000"/>
+        </w:rPr>
+      </w:pPr>
+      <w:r>
+        <w:rPr>
+          <w:rFonts w:ascii="Arial" w:hAnsi="Arial" w:cs="Arial"/>
+          <w:color w:val="FF0000"/>
+        </w:rPr>
+        <w:t>select DescProduto, UnidProduto, ValorUnitario from produto where UnidProduto = "m" and ValorUnitario = 1.05;</w:t>
+      </w:r>
+    </w:p>
+    <w:p>
+      <w:pPr>
+        <w:spacing w:line="360" w:lineRule="auto"/>
+        <w:jc w:val="both"/>
+        <w:rPr>
+          <w:rFonts w:ascii="Arial" w:hAnsi="Arial" w:cs="Arial"/>
+          <w:color w:val="FF0000"/>
+        </w:rPr>
+      </w:pPr>
+      <w:r>
+        <w:rPr>
+          <w:rFonts w:ascii="Arial" w:hAnsi="Arial" w:cs="Arial"/>
+          <w:color w:val="FF0000"/>
+        </w:rPr>
+        <w:drawing>
+          <wp:inline distT="0" distB="0" distL="0" distR="0" wp14:anchorId="5D264248" wp14:editId="1FC9BF57">
+            <wp:extent cx="2457793" cy="352474"/>
+            <wp:effectExtent l="0" t="0" r="0" b="9525"/>
+            <wp:docPr id="9" name="Imagem 9"/>
+            <wp:cNvGraphicFramePr>
+              <a:graphicFrameLocks xmlns:a="http://schemas.openxmlformats.org/drawingml/2006/main" noChangeAspect="1"/>
+            </wp:cNvGraphicFramePr>
+            <a:graphic xmlns:a="http://schemas.openxmlformats.org/drawingml/2006/main">
+              <a:graphicData uri="http://schemas.openxmlformats.org/drawingml/2006/picture">
+                <pic:pic xmlns:pic="http://schemas.openxmlformats.org/drawingml/2006/picture">
+                  <pic:nvPicPr>
+                    <pic:cNvPr id="1" name=""/>
+                    <pic:cNvPicPr/>
+                  </pic:nvPicPr>
+                  <pic:blipFill>
+                    <a:blip r:embed="rId11"/>
+                    <a:stretch>
+                      <a:fillRect/>
+                    </a:stretch>
+                  </pic:blipFill>
+                  <pic:spPr>
+                    <a:xfrm>
+                      <a:off x="0" y="0"/>
+                      <a:ext cx="2457793" cy="352474"/>
+                    </a:xfrm>
+                    <a:prstGeom prst="rect">
+                      <a:avLst/>
+                    </a:prstGeom>
+                  </pic:spPr>
+                </pic:pic>
+              </a:graphicData>
+            </a:graphic>
+          </wp:inline>
+        </w:drawing>
+      </w:r>
+    </w:p>
+    <w:p>
+      <w:pPr>
+        <w:spacing w:line="360" w:lineRule="auto"/>
+        <w:jc w:val="both"/>
+        <w:rPr>
+          <w:rFonts w:ascii="Arial" w:hAnsi="Arial" w:cs="Arial"/>
+        </w:rPr>
+      </w:pPr>
+      <w:r>
+        <w:rPr>
+          <w:rFonts w:ascii="Arial" w:hAnsi="Arial" w:cs="Arial"/>
+        </w:rPr>
+        <w:t xml:space="preserve">9) </w:t>
+      </w:r>
+      <w:r>
+        <w:rPr>
+          <w:rFonts w:ascii="Arial" w:hAnsi="Arial" w:cs="Arial"/>
+        </w:rPr>
+        <w:t xml:space="preserve">LISTE OS CLIENTES E SEUS RESPECTIVOS ENDEREÇOS QUE MORAM </w:t>
+      </w:r>
+    </w:p>
+    <w:p>
+      <w:pPr>
+        <w:spacing w:line="360" w:lineRule="auto"/>
+        <w:jc w:val="both"/>
+        <w:rPr>
+          <w:rFonts w:ascii="Arial" w:hAnsi="Arial" w:cs="Arial"/>
+        </w:rPr>
+      </w:pPr>
+      <w:r>
+        <w:rPr>
+          <w:rFonts w:ascii="Arial" w:hAnsi="Arial" w:cs="Arial"/>
+        </w:rPr>
+        <w:t>-- EM SÃO PAULO OU ESTEJAM NA FAIXA DE CEP ENTRE 30077000 E 30079000</w:t>
+      </w:r>
+    </w:p>
+    <w:p>
+      <w:pPr>
+        <w:spacing w:line="360" w:lineRule="auto"/>
+        <w:jc w:val="both"/>
+        <w:rPr>
+          <w:rFonts w:ascii="Arial" w:hAnsi="Arial" w:cs="Arial"/>
+          <w:color w:val="FF0000"/>
+        </w:rPr>
+      </w:pPr>
+      <w:r>
+        <w:rPr>
+          <w:rFonts w:ascii="Arial" w:hAnsi="Arial" w:cs="Arial"/>
+          <w:color w:val="FF0000"/>
+        </w:rPr>
+        <w:t>select NomeCliente, Endereco, Cidade, CEP from cliente where Cidade = "São Paulo" or CEP between 30077000 and 30079000;</w:t>
+      </w:r>
+    </w:p>
+    <w:p>
+      <w:pPr>
+        <w:spacing w:line="360" w:lineRule="auto"/>
+        <w:jc w:val="both"/>
+        <w:rPr>
+          <w:rFonts w:ascii="Arial" w:hAnsi="Arial" w:cs="Arial"/>
+        </w:rPr>
+      </w:pPr>
+      <w:r>
+        <w:rPr>
+          <w:rFonts w:ascii="Arial" w:hAnsi="Arial" w:cs="Arial"/>
+        </w:rPr>
+        <w:lastRenderedPageBreak/>
+        <w:drawing>
+          <wp:inline distT="0" distB="0" distL="0" distR="0" wp14:anchorId="22068717" wp14:editId="6F794B6E">
+            <wp:extent cx="3962953" cy="1362265"/>
+            <wp:effectExtent l="0" t="0" r="0" b="9525"/>
+            <wp:docPr id="10" name="Imagem 10"/>
+            <wp:cNvGraphicFramePr>
+              <a:graphicFrameLocks xmlns:a="http://schemas.openxmlformats.org/drawingml/2006/main" noChangeAspect="1"/>
+            </wp:cNvGraphicFramePr>
+            <a:graphic xmlns:a="http://schemas.openxmlformats.org/drawingml/2006/main">
+              <a:graphicData uri="http://schemas.openxmlformats.org/drawingml/2006/picture">
+                <pic:pic xmlns:pic="http://schemas.openxmlformats.org/drawingml/2006/picture">
+                  <pic:nvPicPr>
+                    <pic:cNvPr id="1" name=""/>
+                    <pic:cNvPicPr/>
+                  </pic:nvPicPr>
+                  <pic:blipFill>
+                    <a:blip r:embed="rId12"/>
+                    <a:stretch>
+                      <a:fillRect/>
+                    </a:stretch>
+                  </pic:blipFill>
+                  <pic:spPr>
+                    <a:xfrm>
+                      <a:off x="0" y="0"/>
+                      <a:ext cx="3962953" cy="1362265"/>
+                    </a:xfrm>
+                    <a:prstGeom prst="rect">
+                      <a:avLst/>
+                    </a:prstGeom>
+                  </pic:spPr>
+                </pic:pic>
+              </a:graphicData>
+            </a:graphic>
+          </wp:inline>
+        </w:drawing>
+      </w:r>
+    </w:p>
+    <w:p>
+      <w:pPr>
+        <w:spacing w:line="360" w:lineRule="auto"/>
+        <w:jc w:val="both"/>
+        <w:rPr>
+          <w:rFonts w:ascii="Arial" w:hAnsi="Arial" w:cs="Arial"/>
+        </w:rPr>
+      </w:pPr>
+      <w:r>
+        <w:rPr>
+          <w:rFonts w:ascii="Arial" w:hAnsi="Arial" w:cs="Arial"/>
+        </w:rPr>
+        <w:t xml:space="preserve">10) </w:t>
+      </w:r>
+      <w:r>
+        <w:rPr>
+          <w:rFonts w:ascii="Arial" w:hAnsi="Arial" w:cs="Arial"/>
+        </w:rPr>
+        <w:t>-- MOSTRAR TODOS OS PEDIDOS QUE NAO TENHAM PRAZO DE ENTREGA IGUAL A 15 DIAS</w:t>
+      </w:r>
+    </w:p>
+    <w:p>
+      <w:pPr>
+        <w:spacing w:line="360" w:lineRule="auto"/>
+        <w:jc w:val="both"/>
+        <w:rPr>
+          <w:rFonts w:ascii="Arial" w:hAnsi="Arial" w:cs="Arial"/>
+          <w:color w:val="FF0000"/>
+        </w:rPr>
+      </w:pPr>
+      <w:r>
+        <w:rPr>
+          <w:rFonts w:ascii="Arial" w:hAnsi="Arial" w:cs="Arial"/>
+          <w:color w:val="FF0000"/>
+        </w:rPr>
+        <w:t>select NumPedido, PrazoEntrega from pedido where PrazoEntrega != 15;</w:t>
+      </w:r>
+    </w:p>
+    <w:p>
+      <w:pPr>
+        <w:spacing w:line="360" w:lineRule="auto"/>
+        <w:jc w:val="both"/>
+        <w:rPr>
+          <w:rFonts w:ascii="Arial" w:hAnsi="Arial" w:cs="Arial"/>
+        </w:rPr>
+      </w:pPr>
+      <w:r>
+        <w:rPr>
+          <w:rFonts w:ascii="Arial" w:hAnsi="Arial" w:cs="Arial"/>
+        </w:rPr>
+        <w:drawing>
+          <wp:inline distT="0" distB="0" distL="0" distR="0" wp14:anchorId="352AFEBD" wp14:editId="4D7B6FBA">
+            <wp:extent cx="1667108" cy="2791215"/>
+            <wp:effectExtent l="0" t="0" r="9525" b="9525"/>
+            <wp:docPr id="12" name="Imagem 12"/>
+            <wp:cNvGraphicFramePr>
+              <a:graphicFrameLocks xmlns:a="http://schemas.openxmlformats.org/drawingml/2006/main" noChangeAspect="1"/>
+            </wp:cNvGraphicFramePr>
+            <a:graphic xmlns:a="http://schemas.openxmlformats.org/drawingml/2006/main">
+              <a:graphicData uri="http://schemas.openxmlformats.org/drawingml/2006/picture">
+                <pic:pic xmlns:pic="http://schemas.openxmlformats.org/drawingml/2006/picture">
+                  <pic:nvPicPr>
+                    <pic:cNvPr id="1" name=""/>
+                    <pic:cNvPicPr/>
+                  </pic:nvPicPr>
+                  <pic:blipFill>
+                    <a:blip r:embed="rId13"/>
+                    <a:stretch>
+                      <a:fillRect/>
+                    </a:stretch>
+                  </pic:blipFill>
+                  <pic:spPr>
+                    <a:xfrm>
+                      <a:off x="0" y="0"/>
+                      <a:ext cx="1667108" cy="2791215"/>
+                    </a:xfrm>
+                    <a:prstGeom prst="rect">
+                      <a:avLst/>
+                    </a:prstGeom>
+                  </pic:spPr>
+                </pic:pic>
+              </a:graphicData>
+            </a:graphic>
+          </wp:inline>
+        </w:drawing>
+      </w:r>
+    </w:p>
+    <w:p>
+      <w:pPr>
+        <w:spacing w:line="360" w:lineRule="auto"/>
+        <w:jc w:val="both"/>
+        <w:rPr>
+          <w:rFonts w:ascii="Arial" w:hAnsi="Arial" w:cs="Arial"/>
+        </w:rPr>
+      </w:pPr>
+      <w:r>
+        <w:rPr>
+          <w:rFonts w:ascii="Arial" w:hAnsi="Arial" w:cs="Arial"/>
+        </w:rPr>
+        <w:t xml:space="preserve">11) </w:t>
+      </w:r>
+      <w:r>
+        <w:rPr>
+          <w:rFonts w:ascii="Arial" w:hAnsi="Arial" w:cs="Arial"/>
+        </w:rPr>
+        <w:t xml:space="preserve">-- </w:t>
+      </w:r>
+      <w:r>
+        <w:rPr>
+          <w:rFonts w:ascii="Arial" w:hAnsi="Arial" w:cs="Arial"/>
+        </w:rPr>
+        <w:t>LISTAR O CODIGO E A DESCRICAO DOS PRODUTOS QUE TENHAM VALOR UNITARIO</w:t>
+      </w:r>
+    </w:p>
+    <w:p>
+      <w:pPr>
+        <w:spacing w:line="360" w:lineRule="auto"/>
+        <w:jc w:val="both"/>
+        <w:rPr>
+          <w:rFonts w:ascii="Arial" w:hAnsi="Arial" w:cs="Arial"/>
+        </w:rPr>
+      </w:pPr>
+      <w:r>
+        <w:rPr>
+          <w:rFonts w:ascii="Arial" w:hAnsi="Arial" w:cs="Arial"/>
+        </w:rPr>
+        <w:t xml:space="preserve">-- NA FAIXA DE 0.32 ATÉ 2.00 </w:t>
+      </w:r>
+    </w:p>
+    <w:p>
+      <w:pPr>
+        <w:spacing w:line="360" w:lineRule="auto"/>
+        <w:jc w:val="both"/>
+        <w:rPr>
+          <w:rFonts w:ascii="Arial" w:hAnsi="Arial" w:cs="Arial"/>
+          <w:color w:val="FF0000"/>
+        </w:rPr>
+      </w:pPr>
+      <w:r>
+        <w:rPr>
+          <w:rFonts w:ascii="Arial" w:hAnsi="Arial" w:cs="Arial"/>
+          <w:color w:val="FF0000"/>
+        </w:rPr>
+        <w:t>select CodProduto, DescProduto, ValorUnitario from produto where ValorUnitario between 0.32 and 2.00;</w:t>
+      </w:r>
+    </w:p>
+    <w:p>
+      <w:pPr>
+        <w:spacing w:line="360" w:lineRule="auto"/>
+        <w:jc w:val="both"/>
+        <w:rPr>
+          <w:rFonts w:ascii="Arial" w:hAnsi="Arial" w:cs="Arial"/>
+        </w:rPr>
+      </w:pPr>
+      <w:r>
+        <w:rPr>
+          <w:rFonts w:ascii="Arial" w:hAnsi="Arial" w:cs="Arial"/>
+        </w:rPr>
+        <w:drawing>
+          <wp:inline distT="0" distB="0" distL="0" distR="0" wp14:anchorId="7A2AB6BC" wp14:editId="53B13D9C">
+            <wp:extent cx="2419688" cy="1238423"/>
+            <wp:effectExtent l="0" t="0" r="0" b="0"/>
+            <wp:docPr id="14" name="Imagem 14"/>
+            <wp:cNvGraphicFramePr>
+              <a:graphicFrameLocks xmlns:a="http://schemas.openxmlformats.org/drawingml/2006/main" noChangeAspect="1"/>
+            </wp:cNvGraphicFramePr>
+            <a:graphic xmlns:a="http://schemas.openxmlformats.org/drawingml/2006/main">
+              <a:graphicData uri="http://schemas.openxmlformats.org/drawingml/2006/picture">
+                <pic:pic xmlns:pic="http://schemas.openxmlformats.org/drawingml/2006/picture">
+                  <pic:nvPicPr>
+                    <pic:cNvPr id="1" name=""/>
+                    <pic:cNvPicPr/>
+                  </pic:nvPicPr>
+                  <pic:blipFill>
+                    <a:blip r:embed="rId14"/>
+                    <a:stretch>
+                      <a:fillRect/>
+                    </a:stretch>
+                  </pic:blipFill>
+                  <pic:spPr>
+                    <a:xfrm>
+                      <a:off x="0" y="0"/>
+                      <a:ext cx="2419688" cy="1238423"/>
+                    </a:xfrm>
+                    <a:prstGeom prst="rect">
+                      <a:avLst/>
+                    </a:prstGeom>
+                  </pic:spPr>
+                </pic:pic>
+              </a:graphicData>
+            </a:graphic>
+          </wp:inline>
+        </w:drawing>
+      </w:r>
+    </w:p>
+    <w:p>
+      <w:pPr>
+        <w:spacing w:line="360" w:lineRule="auto"/>
+        <w:jc w:val="both"/>
+        <w:rPr>
+          <w:rFonts w:ascii="Arial" w:hAnsi="Arial" w:cs="Arial"/>
+        </w:rPr>
+      </w:pPr>
+      <w:r>
+        <w:rPr>
+          <w:rFonts w:ascii="Arial" w:hAnsi="Arial" w:cs="Arial"/>
+        </w:rPr>
+        <w:lastRenderedPageBreak/>
+        <w:t xml:space="preserve">12) </w:t>
+      </w:r>
+      <w:r>
+        <w:rPr>
+          <w:rFonts w:ascii="Arial" w:hAnsi="Arial" w:cs="Arial"/>
+        </w:rPr>
+        <w:t>--</w:t>
+      </w:r>
+      <w:r>
+        <w:rPr>
+          <w:rFonts w:ascii="Arial" w:hAnsi="Arial" w:cs="Arial"/>
+        </w:rPr>
+        <w:t xml:space="preserve"> </w:t>
+      </w:r>
+      <w:r>
+        <w:rPr>
+          <w:rFonts w:ascii="Arial" w:hAnsi="Arial" w:cs="Arial"/>
+        </w:rPr>
+        <w:t>LISTAR TODOS OS PRODUTOS QUE TENHAM O SEU NOME COMEÇADO POR "Q"</w:t>
+      </w:r>
+    </w:p>
+    <w:p>
+      <w:pPr>
+        <w:spacing w:line="360" w:lineRule="auto"/>
+        <w:jc w:val="both"/>
+        <w:rPr>
+          <w:rFonts w:ascii="Arial" w:hAnsi="Arial" w:cs="Arial"/>
+          <w:color w:val="FF0000"/>
+        </w:rPr>
+      </w:pPr>
+      <w:r>
+        <w:rPr>
+          <w:rFonts w:ascii="Arial" w:hAnsi="Arial" w:cs="Arial"/>
+          <w:color w:val="FF0000"/>
+        </w:rPr>
+        <w:t>select CodProduto, DescProduto as "Nome Produto" from produto where DescProduto like ("Q%");</w:t>
+      </w:r>
+    </w:p>
+    <w:p>
+      <w:pPr>
+        <w:spacing w:line="360" w:lineRule="auto"/>
+        <w:jc w:val="both"/>
+        <w:rPr>
+          <w:rFonts w:ascii="Arial" w:hAnsi="Arial" w:cs="Arial"/>
+        </w:rPr>
+      </w:pPr>
+      <w:r>
+        <w:rPr>
+          <w:rFonts w:ascii="Arial" w:hAnsi="Arial" w:cs="Arial"/>
+        </w:rPr>
+        <w:drawing>
+          <wp:inline distT="0" distB="0" distL="0" distR="0" wp14:anchorId="28925B64" wp14:editId="11C8C999">
+            <wp:extent cx="1857634" cy="724001"/>
+            <wp:effectExtent l="0" t="0" r="9525" b="0"/>
+            <wp:docPr id="13" name="Imagem 13"/>
+            <wp:cNvGraphicFramePr>
+              <a:graphicFrameLocks xmlns:a="http://schemas.openxmlformats.org/drawingml/2006/main" noChangeAspect="1"/>
+            </wp:cNvGraphicFramePr>
+            <a:graphic xmlns:a="http://schemas.openxmlformats.org/drawingml/2006/main">
+              <a:graphicData uri="http://schemas.openxmlformats.org/drawingml/2006/picture">
+                <pic:pic xmlns:pic="http://schemas.openxmlformats.org/drawingml/2006/picture">
+                  <pic:nvPicPr>
+                    <pic:cNvPr id="1" name=""/>
+                    <pic:cNvPicPr/>
+                  </pic:nvPicPr>
+                  <pic:blipFill>
+                    <a:blip r:embed="rId15"/>
+                    <a:stretch>
+                      <a:fillRect/>
+                    </a:stretch>
+                  </pic:blipFill>
+                  <pic:spPr>
+                    <a:xfrm>
+                      <a:off x="0" y="0"/>
+                      <a:ext cx="1857634" cy="724001"/>
+                    </a:xfrm>
+                    <a:prstGeom prst="rect">
+                      <a:avLst/>
+                    </a:prstGeom>
+                  </pic:spPr>
+                </pic:pic>
+              </a:graphicData>
+            </a:graphic>
+          </wp:inline>
+        </w:drawing>
+      </w:r>
+    </w:p>
+    <w:p>
+      <w:pPr>
+        <w:spacing w:line="360" w:lineRule="auto"/>
+        <w:jc w:val="both"/>
+        <w:rPr>
+          <w:rFonts w:ascii="Arial" w:hAnsi="Arial" w:cs="Arial"/>
+        </w:rPr>
+      </w:pPr>
+      <w:r>
+        <w:rPr>
+          <w:rFonts w:ascii="Arial" w:hAnsi="Arial" w:cs="Arial"/>
+        </w:rPr>
+        <w:t xml:space="preserve">13) </w:t>
+      </w:r>
+      <w:r>
+        <w:rPr>
+          <w:rFonts w:ascii="Arial" w:hAnsi="Arial" w:cs="Arial"/>
+        </w:rPr>
+        <w:t>--</w:t>
+      </w:r>
+      <w:r>
+        <w:rPr>
+          <w:rFonts w:ascii="Arial" w:hAnsi="Arial" w:cs="Arial"/>
+        </w:rPr>
+        <w:t xml:space="preserve"> </w:t>
+      </w:r>
+      <w:r>
+        <w:rPr>
+          <w:rFonts w:ascii="Arial" w:hAnsi="Arial" w:cs="Arial"/>
+        </w:rPr>
+        <w:t>LISTAR TODOS OS VENDEDORES QUE NÃO COMEÇAM POR "JO"</w:t>
+      </w:r>
+    </w:p>
+    <w:p>
+      <w:pPr>
+        <w:spacing w:line="360" w:lineRule="auto"/>
+        <w:jc w:val="both"/>
+        <w:rPr>
+          <w:rFonts w:ascii="Arial" w:hAnsi="Arial" w:cs="Arial"/>
+          <w:color w:val="FF0000"/>
+        </w:rPr>
+      </w:pPr>
+      <w:r>
+        <w:rPr>
+          <w:rFonts w:ascii="Arial" w:hAnsi="Arial" w:cs="Arial"/>
+          <w:color w:val="FF0000"/>
+        </w:rPr>
+        <w:t>select CodVendedor, NomeVendedor from vendedor where NomeVendedor not like ("Jo%");</w:t>
+      </w:r>
+    </w:p>
+    <w:p>
+      <w:pPr>
+        <w:spacing w:line="360" w:lineRule="auto"/>
+        <w:jc w:val="both"/>
+        <w:rPr>
+          <w:rFonts w:ascii="Arial" w:hAnsi="Arial" w:cs="Arial"/>
+        </w:rPr>
+      </w:pPr>
+      <w:r>
+        <w:rPr>
+          <w:rFonts w:ascii="Arial" w:hAnsi="Arial" w:cs="Arial"/>
+        </w:rPr>
+        <w:drawing>
+          <wp:inline distT="0" distB="0" distL="0" distR="0" wp14:anchorId="768B81A4" wp14:editId="60F96517">
+            <wp:extent cx="1905266" cy="933580"/>
+            <wp:effectExtent l="0" t="0" r="0" b="0"/>
+            <wp:docPr id="15" name="Imagem 15"/>
+            <wp:cNvGraphicFramePr>
+              <a:graphicFrameLocks xmlns:a="http://schemas.openxmlformats.org/drawingml/2006/main" noChangeAspect="1"/>
+            </wp:cNvGraphicFramePr>
+            <a:graphic xmlns:a="http://schemas.openxmlformats.org/drawingml/2006/main">
+              <a:graphicData uri="http://schemas.openxmlformats.org/drawingml/2006/picture">
+                <pic:pic xmlns:pic="http://schemas.openxmlformats.org/drawingml/2006/picture">
+                  <pic:nvPicPr>
+                    <pic:cNvPr id="1" name=""/>
+                    <pic:cNvPicPr/>
+                  </pic:nvPicPr>
+                  <pic:blipFill>
+                    <a:blip r:embed="rId16"/>
+                    <a:stretch>
+                      <a:fillRect/>
+                    </a:stretch>
+                  </pic:blipFill>
+                  <pic:spPr>
+                    <a:xfrm>
+                      <a:off x="0" y="0"/>
+                      <a:ext cx="1905266" cy="933580"/>
+                    </a:xfrm>
+                    <a:prstGeom prst="rect">
+                      <a:avLst/>
+                    </a:prstGeom>
+                  </pic:spPr>
+                </pic:pic>
+              </a:graphicData>
+            </a:graphic>
+          </wp:inline>
+        </w:drawing>
+      </w:r>
+    </w:p>
+    <w:p>
+      <w:pPr>
+        <w:spacing w:line="360" w:lineRule="auto"/>
+        <w:jc w:val="both"/>
+        <w:rPr>
+          <w:rFonts w:ascii="Arial" w:hAnsi="Arial" w:cs="Arial"/>
+        </w:rPr>
+      </w:pPr>
+      <w:r>
+        <w:rPr>
+          <w:rFonts w:ascii="Arial" w:hAnsi="Arial" w:cs="Arial"/>
+        </w:rPr>
+        <w:t>14) --</w:t>
+      </w:r>
+      <w:r>
+        <w:rPr>
+          <w:rFonts w:ascii="Arial" w:hAnsi="Arial" w:cs="Arial"/>
+        </w:rPr>
+        <w:t xml:space="preserve"> LISTAR OS VENDEDORES EM ORDEM ALFABETICA E QUE SÃO </w:t>
+      </w:r>
+    </w:p>
+    <w:p>
+      <w:pPr>
+        <w:spacing w:line="360" w:lineRule="auto"/>
+        <w:jc w:val="both"/>
+        <w:rPr>
+          <w:rFonts w:ascii="Arial" w:hAnsi="Arial" w:cs="Arial"/>
+        </w:rPr>
+      </w:pPr>
+      <w:r>
+        <w:rPr>
+          <w:rFonts w:ascii="Arial" w:hAnsi="Arial" w:cs="Arial"/>
+        </w:rPr>
+        <w:t>-- DA FAIXA DE COMISSAO "A" E "B"</w:t>
+      </w:r>
+    </w:p>
+    <w:p>
+      <w:pPr>
+        <w:spacing w:line="360" w:lineRule="auto"/>
+        <w:jc w:val="both"/>
+        <w:rPr>
+          <w:rFonts w:ascii="Arial" w:hAnsi="Arial" w:cs="Arial"/>
+          <w:color w:val="FF0000"/>
+        </w:rPr>
+      </w:pPr>
+      <w:r>
+        <w:rPr>
+          <w:rFonts w:ascii="Arial" w:hAnsi="Arial" w:cs="Arial"/>
+          <w:color w:val="FF0000"/>
+        </w:rPr>
+        <w:t>select * from vendedor where FaixaComissao = "A" or FaixaComissao = "B" order by NomeVendedor;</w:t>
+      </w:r>
+    </w:p>
+    <w:p>
+      <w:pPr>
+        <w:spacing w:line="360" w:lineRule="auto"/>
+        <w:jc w:val="both"/>
+        <w:rPr>
+          <w:rFonts w:ascii="Arial" w:hAnsi="Arial" w:cs="Arial"/>
+        </w:rPr>
+      </w:pPr>
+      <w:r>
+        <w:rPr>
+          <w:rFonts w:ascii="Arial" w:hAnsi="Arial" w:cs="Arial"/>
+        </w:rPr>
+        <w:drawing>
+          <wp:inline distT="0" distB="0" distL="0" distR="0" wp14:anchorId="631BD060" wp14:editId="3D15D7BB">
+            <wp:extent cx="3458058" cy="1257475"/>
+            <wp:effectExtent l="0" t="0" r="9525" b="0"/>
+            <wp:docPr id="16" name="Imagem 16"/>
+            <wp:cNvGraphicFramePr>
+              <a:graphicFrameLocks xmlns:a="http://schemas.openxmlformats.org/drawingml/2006/main" noChangeAspect="1"/>
+            </wp:cNvGraphicFramePr>
+            <a:graphic xmlns:a="http://schemas.openxmlformats.org/drawingml/2006/main">
+              <a:graphicData uri="http://schemas.openxmlformats.org/drawingml/2006/picture">
+                <pic:pic xmlns:pic="http://schemas.openxmlformats.org/drawingml/2006/picture">
+                  <pic:nvPicPr>
+                    <pic:cNvPr id="1" name=""/>
+                    <pic:cNvPicPr/>
+                  </pic:nvPicPr>
+                  <pic:blipFill>
+                    <a:blip r:embed="rId17"/>
+                    <a:stretch>
+                      <a:fillRect/>
+                    </a:stretch>
+                  </pic:blipFill>
+                  <pic:spPr>
+                    <a:xfrm>
+                      <a:off x="0" y="0"/>
+                      <a:ext cx="3458058" cy="1257475"/>
+                    </a:xfrm>
+                    <a:prstGeom prst="rect">
+                      <a:avLst/>
+                    </a:prstGeom>
+                  </pic:spPr>
+                </pic:pic>
+              </a:graphicData>
+            </a:graphic>
+          </wp:inline>
+        </w:drawing>
+      </w:r>
+    </w:p>
+    <w:p>
+      <w:pPr>
+        <w:spacing w:line="360" w:lineRule="auto"/>
+        <w:jc w:val="both"/>
+        <w:rPr>
+          <w:rFonts w:ascii="Arial" w:hAnsi="Arial" w:cs="Arial"/>
+        </w:rPr>
+      </w:pPr>
+      <w:r>
+        <w:rPr>
+          <w:rFonts w:ascii="Arial" w:hAnsi="Arial" w:cs="Arial"/>
+        </w:rPr>
+        <w:t xml:space="preserve">15) -- </w:t>
+      </w:r>
+      <w:r>
+        <w:rPr>
+          <w:rFonts w:ascii="Arial" w:hAnsi="Arial" w:cs="Arial"/>
+        </w:rPr>
+        <w:t>MOSTRAR OS CLIENTES QUE NAO TENHAM INSCRICAO ESTADUAL</w:t>
+      </w:r>
+    </w:p>
+    <w:p>
+      <w:pPr>
+        <w:spacing w:line="360" w:lineRule="auto"/>
+        <w:jc w:val="both"/>
+        <w:rPr>
+          <w:rFonts w:ascii="Arial" w:hAnsi="Arial" w:cs="Arial"/>
+          <w:color w:val="FF0000"/>
+        </w:rPr>
+      </w:pPr>
+      <w:r>
+        <w:rPr>
+          <w:rFonts w:ascii="Arial" w:hAnsi="Arial" w:cs="Arial"/>
+          <w:color w:val="FF0000"/>
+        </w:rPr>
+        <w:t>select CodCliente, NomeCliente, InscEstadual from cliente where InscEstadual is null;</w:t>
+      </w:r>
+    </w:p>
+    <w:p>
+      <w:pPr>
+        <w:spacing w:line="360" w:lineRule="auto"/>
+        <w:jc w:val="both"/>
+        <w:rPr>
+          <w:rFonts w:ascii="Arial" w:hAnsi="Arial" w:cs="Arial"/>
+        </w:rPr>
+      </w:pPr>
+      <w:r>
+        <w:rPr>
+          <w:rFonts w:ascii="Arial" w:hAnsi="Arial" w:cs="Arial"/>
+        </w:rPr>
+        <w:drawing>
+          <wp:inline distT="0" distB="0" distL="0" distR="0" wp14:anchorId="4E17DF69" wp14:editId="04E28F8C">
+            <wp:extent cx="2362530" cy="685896"/>
+            <wp:effectExtent l="0" t="0" r="0" b="0"/>
+            <wp:docPr id="18" name="Imagem 18"/>
+            <wp:cNvGraphicFramePr>
+              <a:graphicFrameLocks xmlns:a="http://schemas.openxmlformats.org/drawingml/2006/main" noChangeAspect="1"/>
+            </wp:cNvGraphicFramePr>
+            <a:graphic xmlns:a="http://schemas.openxmlformats.org/drawingml/2006/main">
+              <a:graphicData uri="http://schemas.openxmlformats.org/drawingml/2006/picture">
+                <pic:pic xmlns:pic="http://schemas.openxmlformats.org/drawingml/2006/picture">
+                  <pic:nvPicPr>
+                    <pic:cNvPr id="1" name=""/>
+                    <pic:cNvPicPr/>
+                  </pic:nvPicPr>
+                  <pic:blipFill>
+                    <a:blip r:embed="rId18"/>
+                    <a:stretch>
+                      <a:fillRect/>
+                    </a:stretch>
+                  </pic:blipFill>
+                  <pic:spPr>
+                    <a:xfrm>
+                      <a:off x="0" y="0"/>
+                      <a:ext cx="2362530" cy="685896"/>
+                    </a:xfrm>
+                    <a:prstGeom prst="rect">
+                      <a:avLst/>
+                    </a:prstGeom>
+                  </pic:spPr>
+                </pic:pic>
+              </a:graphicData>
+            </a:graphic>
+          </wp:inline>
+        </w:drawing>
+      </w:r>
+    </w:p>
+    <w:p>
+      <w:pPr>
+        <w:spacing w:line="360" w:lineRule="auto"/>
+        <w:jc w:val="both"/>
+        <w:rPr>
+          <w:rFonts w:ascii="Arial" w:hAnsi="Arial" w:cs="Arial"/>
+        </w:rPr>
+      </w:pPr>
+    </w:p>
+    <w:p>
+      <w:pPr>
+        <w:spacing w:line="360" w:lineRule="auto"/>
+        <w:jc w:val="both"/>
+        <w:rPr>
+          <w:rFonts w:ascii="Arial" w:hAnsi="Arial" w:cs="Arial"/>
+        </w:rPr>
+      </w:pPr>
+      <w:r>
+        <w:rPr>
+          <w:rFonts w:ascii="Arial" w:hAnsi="Arial" w:cs="Arial"/>
+        </w:rPr>
+        <w:t>16)</w:t>
+      </w:r>
+      <w:r>
+        <w:t xml:space="preserve"> </w:t>
+      </w:r>
+      <w:r>
+        <w:rPr>
+          <w:rFonts w:ascii="Arial" w:hAnsi="Arial" w:cs="Arial"/>
+        </w:rPr>
+        <w:t>-- MOSTRAR EM ORDEM ALFABETICA A LISTA DE VENDEDORES E SEUS RESPECTIVOS SALARIOS FIXOS</w:t>
+      </w:r>
+    </w:p>
+    <w:p>
+      <w:pPr>
+        <w:spacing w:line="360" w:lineRule="auto"/>
+        <w:jc w:val="both"/>
+        <w:rPr>
+          <w:rFonts w:ascii="Arial" w:hAnsi="Arial" w:cs="Arial"/>
+          <w:color w:val="FF0000"/>
+        </w:rPr>
+      </w:pPr>
+      <w:r>
+        <w:rPr>
+          <w:rFonts w:ascii="Arial" w:hAnsi="Arial" w:cs="Arial"/>
+          <w:color w:val="FF0000"/>
+        </w:rPr>
+        <w:t>select CodVendedor, NomeVendedor, SalarioFixo from vendedor order by NomeVendedor;</w:t>
+      </w:r>
+    </w:p>
+    <w:p>
+      <w:pPr>
+        <w:spacing w:line="360" w:lineRule="auto"/>
+        <w:jc w:val="both"/>
+        <w:rPr>
+          <w:rFonts w:ascii="Arial" w:hAnsi="Arial" w:cs="Arial"/>
+        </w:rPr>
+      </w:pPr>
+      <w:r>
+        <w:rPr>
+          <w:rFonts w:ascii="Arial" w:hAnsi="Arial" w:cs="Arial"/>
+        </w:rPr>
+        <w:drawing>
+          <wp:inline distT="0" distB="0" distL="0" distR="0" wp14:anchorId="39ED2311" wp14:editId="59671D8A">
+            <wp:extent cx="2543530" cy="1829055"/>
+            <wp:effectExtent l="0" t="0" r="9525" b="0"/>
+            <wp:docPr id="17" name="Imagem 17"/>
+            <wp:cNvGraphicFramePr>
+              <a:graphicFrameLocks xmlns:a="http://schemas.openxmlformats.org/drawingml/2006/main" noChangeAspect="1"/>
+            </wp:cNvGraphicFramePr>
+            <a:graphic xmlns:a="http://schemas.openxmlformats.org/drawingml/2006/main">
+              <a:graphicData uri="http://schemas.openxmlformats.org/drawingml/2006/picture">
+                <pic:pic xmlns:pic="http://schemas.openxmlformats.org/drawingml/2006/picture">
+                  <pic:nvPicPr>
+                    <pic:cNvPr id="1" name=""/>
+                    <pic:cNvPicPr/>
+                  </pic:nvPicPr>
+                  <pic:blipFill>
+                    <a:blip r:embed="rId19"/>
+                    <a:stretch>
+                      <a:fillRect/>
+                    </a:stretch>
+                  </pic:blipFill>
+                  <pic:spPr>
+                    <a:xfrm>
+                      <a:off x="0" y="0"/>
+                      <a:ext cx="2543530" cy="1829055"/>
+                    </a:xfrm>
+                    <a:prstGeom prst="rect">
+                      <a:avLst/>
+                    </a:prstGeom>
+                  </pic:spPr>
+                </pic:pic>
+              </a:graphicData>
+            </a:graphic>
+          </wp:inline>
+        </w:drawing>
       </w:r>
     </w:p>
     <w:sectPr>

</xml_diff>